<commit_message>
Set default values for new Structures
</commit_message>
<xml_diff>
--- a/Project Documents/Diary Sheets/Weekly Log 14-Jan-25.docx
+++ b/Project Documents/Diary Sheets/Weekly Log 14-Jan-25.docx
@@ -189,15 +189,15 @@
                 <w:sz w:val="24"/>
                 <w:szCs w:val="24"/>
               </w:rPr>
-              <w:t>2025-01-1</w:t>
-            </w:r>
-            <w:r>
-              <w:rPr>
-                <w:rFonts w:eastAsia="Times New Roman" w:cs="Calibri" w:cstheme="majorHAnsi"/>
-                <w:sz w:val="24"/>
-                <w:szCs w:val="24"/>
-              </w:rPr>
-              <w:t>6</w:t>
+              <w:t>2025-01-</w:t>
+            </w:r>
+            <w:r>
+              <w:rPr>
+                <w:rFonts w:eastAsia="Times New Roman" w:cs="Calibri" w:cstheme="majorHAnsi"/>
+                <w:sz w:val="24"/>
+                <w:szCs w:val="24"/>
+              </w:rPr>
+              <w:t>20</w:t>
             </w:r>
           </w:p>
         </w:tc>
@@ -300,7 +300,7 @@
             </w:pPr>
             <w:r>
               <w:rPr/>
-              <w:t>Waypoint selection fix</w:t>
+              <w:t>Waypoint selection fix.</w:t>
             </w:r>
           </w:p>
         </w:tc>
@@ -330,7 +330,12 @@
               </w:rPr>
             </w:pPr>
             <w:r>
-              <w:rPr/>
+              <w:rPr>
+                <w:rFonts w:eastAsia="Times New Roman" w:cs="Calibri" w:cstheme="majorHAnsi"/>
+                <w:sz w:val="24"/>
+                <w:szCs w:val="24"/>
+              </w:rPr>
+              <w:t>Add ability to fully add new Structures, modify and delete them.</w:t>
             </w:r>
           </w:p>
         </w:tc>
@@ -360,7 +365,12 @@
               </w:rPr>
             </w:pPr>
             <w:r>
-              <w:rPr/>
+              <w:rPr>
+                <w:rFonts w:eastAsia="Times New Roman" w:cs="Calibri" w:cstheme="majorHAnsi"/>
+                <w:sz w:val="24"/>
+                <w:szCs w:val="24"/>
+              </w:rPr>
+              <w:t>Fix and clean up Firestore connections.</w:t>
             </w:r>
           </w:p>
         </w:tc>
@@ -390,7 +400,11 @@
               </w:rPr>
             </w:pPr>
             <w:r>
-              <w:rPr/>
+              <w:rPr>
+                <w:rFonts w:eastAsia="Times New Roman" w:cs="Calibri" w:cstheme="majorHAnsi"/>
+                <w:sz w:val="24"/>
+                <w:szCs w:val="24"/>
+              </w:rPr>
             </w:r>
           </w:p>
         </w:tc>
@@ -420,7 +434,11 @@
               </w:rPr>
             </w:pPr>
             <w:r>
-              <w:rPr/>
+              <w:rPr>
+                <w:rFonts w:eastAsia="Times New Roman" w:cs="Calibri" w:cstheme="majorHAnsi"/>
+                <w:sz w:val="24"/>
+                <w:szCs w:val="24"/>
+              </w:rPr>
             </w:r>
           </w:p>
         </w:tc>
@@ -526,6 +544,7 @@
                 <w:sz w:val="24"/>
                 <w:szCs w:val="24"/>
               </w:rPr>
+              <w:t>Firestore connection is not yet authenticated.</w:t>
             </w:r>
           </w:p>
         </w:tc>
@@ -734,6 +753,7 @@
                 <w:sz w:val="24"/>
                 <w:szCs w:val="24"/>
               </w:rPr>
+              <w:t>Set up Firestore authenticated login.</w:t>
             </w:r>
           </w:p>
         </w:tc>
@@ -768,6 +788,7 @@
                 <w:sz w:val="24"/>
                 <w:szCs w:val="24"/>
               </w:rPr>
+              <w:t>Create 2 UIs, one for users and one for admins.</w:t>
             </w:r>
           </w:p>
         </w:tc>

</xml_diff>